<commit_message>
Added terrain named Ground
</commit_message>
<xml_diff>
--- a/Documentation/TowerDefenceUnity.docx
+++ b/Documentation/TowerDefenceUnity.docx
@@ -64,7 +64,17 @@
         </w:numPr>
       </w:pPr>
       <w:r>
-        <w:t>Choose the 3D template.</w:t>
+        <w:t xml:space="preserve">Click the </w:t>
+      </w:r>
+      <w:r>
+        <w:rPr>
+          <w:b/>
+          <w:bCs/>
+        </w:rPr>
+        <w:t>New</w:t>
+      </w:r>
+      <w:r>
+        <w:t xml:space="preserve"> button to create a new project.</w:t>
       </w:r>
     </w:p>
     <w:p>
@@ -76,9 +86,20 @@
         </w:numPr>
       </w:pPr>
       <w:r>
+        <w:t>Choose the 3D template.</w:t>
+      </w:r>
+    </w:p>
+    <w:p>
+      <w:pPr>
+        <w:pStyle w:val="ListParagraph"/>
+        <w:numPr>
+          <w:ilvl w:val="0"/>
+          <w:numId w:val="71"/>
+        </w:numPr>
+      </w:pPr>
+      <w:r>
         <w:t xml:space="preserve">Name the project </w:t>
       </w:r>
-      <w:proofErr w:type="spellStart"/>
       <w:r>
         <w:rPr>
           <w:b/>
@@ -86,7 +107,6 @@
         </w:rPr>
         <w:t>TowerDefence</w:t>
       </w:r>
-      <w:proofErr w:type="spellEnd"/>
       <w:r>
         <w:t>.</w:t>
       </w:r>
@@ -172,17 +192,20 @@
       <w:r>
         <w:t xml:space="preserve"> the </w:t>
       </w:r>
-      <w:proofErr w:type="spellStart"/>
       <w:r>
         <w:rPr>
           <w:b/>
         </w:rPr>
         <w:t>SampleScene</w:t>
       </w:r>
-      <w:proofErr w:type="spellEnd"/>
       <w:r>
         <w:t xml:space="preserve"> in the ‘Scenes’ folder and </w:t>
       </w:r>
+      <w:r>
+        <w:t>re</w:t>
+      </w:r>
+      <w:bookmarkStart w:id="0" w:name="_GoBack"/>
+      <w:bookmarkEnd w:id="0"/>
       <w:r>
         <w:t>name</w:t>
       </w:r>
@@ -274,7 +297,6 @@
       <w:r>
         <w:t xml:space="preserve">Name the project the exact same as your unity project </w:t>
       </w:r>
-      <w:proofErr w:type="spellStart"/>
       <w:r>
         <w:rPr>
           <w:b/>
@@ -282,7 +304,6 @@
         </w:rPr>
         <w:t>TowerDefence</w:t>
       </w:r>
-      <w:proofErr w:type="spellEnd"/>
       <w:r>
         <w:t>.</w:t>
       </w:r>
@@ -324,10 +345,7 @@
         <w:t>Unity Projects</w:t>
       </w:r>
       <w:r>
-        <w:t xml:space="preserve"> folder. (i.e. </w:t>
-      </w:r>
-      <w:r>
-        <w:t>Desktop/YOURNAME/</w:t>
+        <w:t xml:space="preserve"> folder. (i.e. Desktop/YOURNAME/</w:t>
       </w:r>
       <w:r>
         <w:rPr>
@@ -435,10 +453,7 @@
         </w:numPr>
       </w:pPr>
       <w:r>
-        <w:t xml:space="preserve">In the window that appears check details are correct and </w:t>
-      </w:r>
-      <w:r>
-        <w:t xml:space="preserve">Left-click the </w:t>
+        <w:t xml:space="preserve">In the window that appears check details are correct and Left-click the </w:t>
       </w:r>
       <w:r>
         <w:rPr>
@@ -448,16 +463,8 @@
         <w:t>Publish Repository</w:t>
       </w:r>
       <w:r>
-        <w:t xml:space="preserve"> button</w:t>
-      </w:r>
-      <w:r>
-        <w:t xml:space="preserve">. </w:t>
-      </w:r>
-      <w:r>
-        <w:t>(this sends your repository to be created and stored in the GitHub cloud)</w:t>
-      </w:r>
-      <w:bookmarkStart w:id="0" w:name="_GoBack"/>
-      <w:bookmarkEnd w:id="0"/>
+        <w:t xml:space="preserve"> button. (this sends your repository to be created and stored in the GitHub cloud)</w:t>
+      </w:r>
     </w:p>
     <w:p/>
     <w:p/>
@@ -5004,6 +5011,7 @@
     <w:lsdException w:name="HTML Sample" w:semiHidden="1" w:unhideWhenUsed="1"/>
     <w:lsdException w:name="HTML Typewriter" w:semiHidden="1" w:unhideWhenUsed="1"/>
     <w:lsdException w:name="HTML Variable" w:semiHidden="1" w:unhideWhenUsed="1"/>
+    <w:lsdException w:name="Normal Table" w:semiHidden="1" w:unhideWhenUsed="1"/>
     <w:lsdException w:name="annotation subject" w:semiHidden="1" w:unhideWhenUsed="1"/>
     <w:lsdException w:name="No List" w:semiHidden="1" w:unhideWhenUsed="1"/>
     <w:lsdException w:name="Outline List 1" w:semiHidden="1" w:unhideWhenUsed="1"/>
@@ -5049,9 +5057,11 @@
     <w:lsdException w:name="Table Subtle 1" w:semiHidden="1" w:unhideWhenUsed="1"/>
     <w:lsdException w:name="Table Subtle 2" w:semiHidden="1" w:unhideWhenUsed="1"/>
     <w:lsdException w:name="Table Web 1" w:semiHidden="1" w:unhideWhenUsed="1"/>
+    <w:lsdException w:name="Table Web 2" w:semiHidden="1" w:unhideWhenUsed="1"/>
     <w:lsdException w:name="Table Web 3" w:semiHidden="1" w:unhideWhenUsed="1"/>
     <w:lsdException w:name="Balloon Text" w:semiHidden="1" w:unhideWhenUsed="1"/>
     <w:lsdException w:name="Table Grid" w:uiPriority="59"/>
+    <w:lsdException w:name="Table Theme" w:semiHidden="1" w:unhideWhenUsed="1"/>
     <w:lsdException w:name="Placeholder Text" w:semiHidden="1"/>
     <w:lsdException w:name="No Spacing" w:uiPriority="1" w:qFormat="1"/>
     <w:lsdException w:name="Light Shading" w:uiPriority="60"/>

</xml_diff>